<commit_message>
Added more to results.
</commit_message>
<xml_diff>
--- a/Docs/FinalReport.docx
+++ b/Docs/FinalReport.docx
@@ -452,14 +452,27 @@
       <w:r>
         <w:t xml:space="preserve">Figure </w:t>
       </w:r>
-      <w:fldSimple w:instr=" SEQ Figure \* ARABIC ">
-        <w:r>
-          <w:rPr>
-            <w:noProof/>
-          </w:rPr>
-          <w:t>1</w:t>
-        </w:r>
-      </w:fldSimple>
+      <w:r>
+        <w:fldChar w:fldCharType="begin"/>
+      </w:r>
+      <w:r>
+        <w:instrText xml:space="preserve"> SEQ Figure \* ARABIC </w:instrText>
+      </w:r>
+      <w:r>
+        <w:fldChar w:fldCharType="separate"/>
+      </w:r>
+      <w:r>
+        <w:rPr>
+          <w:noProof/>
+        </w:rPr>
+        <w:t>1</w:t>
+      </w:r>
+      <w:r>
+        <w:rPr>
+          <w:noProof/>
+        </w:rPr>
+        <w:fldChar w:fldCharType="end"/>
+      </w:r>
       <w:r>
         <w:t xml:space="preserve"> - Histogram of Salaries</w:t>
       </w:r>
@@ -489,6 +502,15 @@
         </w:rPr>
         <w:t xml:space="preserve">and overall draft pick. </w:t>
       </w:r>
+    </w:p>
+    <w:p>
+      <w:pPr>
+        <w:pStyle w:val="BodyText"/>
+        <w:ind w:firstLine="0pt"/>
+        <w:rPr>
+          <w:lang w:val="en-US"/>
+        </w:rPr>
+      </w:pPr>
     </w:p>
     <w:tbl>
       <w:tblPr>
@@ -575,14 +597,27 @@
             <w:r>
               <w:t xml:space="preserve">Figure </w:t>
             </w:r>
-            <w:fldSimple w:instr=" SEQ Figure \* ARABIC ">
-              <w:r>
-                <w:rPr>
-                  <w:noProof/>
-                </w:rPr>
-                <w:t>2</w:t>
-              </w:r>
-            </w:fldSimple>
+            <w:r>
+              <w:fldChar w:fldCharType="begin"/>
+            </w:r>
+            <w:r>
+              <w:instrText xml:space="preserve"> SEQ Figure \* ARABIC </w:instrText>
+            </w:r>
+            <w:r>
+              <w:fldChar w:fldCharType="separate"/>
+            </w:r>
+            <w:r>
+              <w:rPr>
+                <w:noProof/>
+              </w:rPr>
+              <w:t>2</w:t>
+            </w:r>
+            <w:r>
+              <w:rPr>
+                <w:noProof/>
+              </w:rPr>
+              <w:fldChar w:fldCharType="end"/>
+            </w:r>
             <w:r>
               <w:t xml:space="preserve"> Salary vs. Points </w:t>
             </w:r>
@@ -659,14 +694,27 @@
             <w:r>
               <w:t xml:space="preserve">Figure </w:t>
             </w:r>
-            <w:fldSimple w:instr=" SEQ Figure \* ARABIC ">
-              <w:r>
-                <w:rPr>
-                  <w:noProof/>
-                </w:rPr>
-                <w:t>3</w:t>
-              </w:r>
-            </w:fldSimple>
+            <w:r>
+              <w:fldChar w:fldCharType="begin"/>
+            </w:r>
+            <w:r>
+              <w:instrText xml:space="preserve"> SEQ Figure \* ARABIC </w:instrText>
+            </w:r>
+            <w:r>
+              <w:fldChar w:fldCharType="separate"/>
+            </w:r>
+            <w:r>
+              <w:rPr>
+                <w:noProof/>
+              </w:rPr>
+              <w:t>3</w:t>
+            </w:r>
+            <w:r>
+              <w:rPr>
+                <w:noProof/>
+              </w:rPr>
+              <w:fldChar w:fldCharType="end"/>
+            </w:r>
             <w:r>
               <w:t xml:space="preserve"> - Salary vs Overall Draft Pick</w:t>
             </w:r>
@@ -881,7 +929,19 @@
         <w:rPr>
           <w:lang w:val="en-US"/>
         </w:rPr>
-        <w:t xml:space="preserve"> the best hyperparameters from a grid search. Then by changing to 30 features</w:t>
+        <w:t xml:space="preserve"> the best hyperparameters from a grid search.</w:t>
+      </w:r>
+      <w:r>
+        <w:rPr>
+          <w:lang w:val="en-US"/>
+        </w:rPr>
+        <w:t xml:space="preserve"> </w:t>
+      </w:r>
+      <w:r>
+        <w:rPr>
+          <w:lang w:val="en-US"/>
+        </w:rPr>
+        <w:t>Then by changing to 30 features</w:t>
       </w:r>
       <w:r>
         <w:rPr>
@@ -911,19 +971,297 @@
         <w:rPr>
           <w:lang w:val="en-US"/>
         </w:rPr>
-        <w:t xml:space="preserve"> The accuracy is extremely</w:t>
-      </w:r>
-      <w:r>
-        <w:rPr>
-          <w:lang w:val="en-US"/>
-        </w:rPr>
-        <w:t xml:space="preserve"> high</w:t>
-      </w:r>
-      <w:r>
-        <w:rPr>
-          <w:lang w:val="en-US"/>
-        </w:rPr>
-        <w:t xml:space="preserve"> so there may be an issue or a pattern in the underlying data.</w:t>
+        <w:t xml:space="preserve"> The accuracy is extremely high so there may be an issue or a pattern in the underlying data.</w:t>
+      </w:r>
+    </w:p>
+    <w:p>
+      <w:pPr>
+        <w:pStyle w:val="BodyText"/>
+        <w:rPr>
+          <w:lang w:val="en-US"/>
+        </w:rPr>
+      </w:pPr>
+      <w:r>
+        <w:rPr>
+          <w:lang w:val="en-US"/>
+        </w:rPr>
+        <w:t>To determine if this was the case, intermediate values of most correlated features were used and compared by graphing the regression lines generated. Values of 20, 22, and 30 most correlated features were selected.</w:t>
+      </w:r>
+      <w:r>
+        <w:rPr>
+          <w:lang w:val="en-US"/>
+        </w:rPr>
+        <w:t xml:space="preserve"> </w:t>
+      </w:r>
+      <w:r>
+        <w:rPr>
+          <w:lang w:val="en-US"/>
+        </w:rPr>
+        <w:t xml:space="preserve">Across the board, the best regression technique was ridge regression by a small margin. All graphs shown are derived from the ridge regression classifier implementation in </w:t>
+      </w:r>
+      <w:proofErr w:type="spellStart"/>
+      <w:r>
+        <w:rPr>
+          <w:lang w:val="en-US"/>
+        </w:rPr>
+        <w:t>sklearn</w:t>
+      </w:r>
+      <w:proofErr w:type="spellEnd"/>
+      <w:r>
+        <w:rPr>
+          <w:lang w:val="en-US"/>
+        </w:rPr>
+        <w:t>.</w:t>
+      </w:r>
+    </w:p>
+    <w:p>
+      <w:pPr>
+        <w:pStyle w:val="BodyText"/>
+        <w:keepNext/>
+        <w:ind w:firstLine="0pt"/>
+        <w:jc w:val="center"/>
+      </w:pPr>
+      <w:r>
+        <w:rPr>
+          <w:noProof/>
+          <w:lang w:val="en-US"/>
+        </w:rPr>
+        <w:drawing>
+          <wp:inline distT="0" distB="0" distL="0" distR="0" wp14:anchorId="34539ECC" wp14:editId="38EEA6F1">
+            <wp:extent cx="3195955" cy="2397125"/>
+            <wp:effectExtent l="0" t="0" r="4445" b="3175"/>
+            <wp:docPr id="7" name="Picture 7" descr="Chart, scatter chart&#10;&#10;Description automatically generated"/>
+            <wp:cNvGraphicFramePr>
+              <a:graphicFrameLocks xmlns:a="http://purl.oclc.org/ooxml/drawingml/main" noChangeAspect="1"/>
+            </wp:cNvGraphicFramePr>
+            <a:graphic xmlns:a="http://purl.oclc.org/ooxml/drawingml/main">
+              <a:graphicData uri="http://purl.oclc.org/ooxml/drawingml/picture">
+                <pic:pic xmlns:pic="http://purl.oclc.org/ooxml/drawingml/picture">
+                  <pic:nvPicPr>
+                    <pic:cNvPr id="7" name="Picture 7" descr="Chart, scatter chart&#10;&#10;Description automatically generated"/>
+                    <pic:cNvPicPr/>
+                  </pic:nvPicPr>
+                  <pic:blipFill>
+                    <a:blip r:embed="rId12">
+                      <a:extLst>
+                        <a:ext uri="{28A0092B-C50C-407E-A947-70E740481C1C}">
+                          <a14:useLocalDpi xmlns:a14="http://schemas.microsoft.com/office/drawing/2010/main" val="0"/>
+                        </a:ext>
+                      </a:extLst>
+                    </a:blip>
+                    <a:stretch>
+                      <a:fillRect/>
+                    </a:stretch>
+                  </pic:blipFill>
+                  <pic:spPr>
+                    <a:xfrm>
+                      <a:off x="0" y="0"/>
+                      <a:ext cx="3195955" cy="2397125"/>
+                    </a:xfrm>
+                    <a:prstGeom prst="rect">
+                      <a:avLst/>
+                    </a:prstGeom>
+                  </pic:spPr>
+                </pic:pic>
+              </a:graphicData>
+            </a:graphic>
+          </wp:inline>
+        </w:drawing>
+      </w:r>
+    </w:p>
+    <w:p>
+      <w:pPr>
+        <w:pStyle w:val="Caption"/>
+      </w:pPr>
+      <w:r>
+        <w:t xml:space="preserve">Figure </w:t>
+      </w:r>
+      <w:fldSimple w:instr=" SEQ Figure \* ARABIC ">
+        <w:r>
+          <w:rPr>
+            <w:noProof/>
+          </w:rPr>
+          <w:t>4</w:t>
+        </w:r>
+      </w:fldSimple>
+      <w:r>
+        <w:t xml:space="preserve"> - Ridge Regression Line with 20 Correlated Features</w:t>
+      </w:r>
+    </w:p>
+    <w:p>
+      <w:pPr>
+        <w:pStyle w:val="BodyText"/>
+        <w:keepNext/>
+        <w:ind w:firstLine="0pt"/>
+        <w:jc w:val="center"/>
+      </w:pPr>
+      <w:r>
+        <w:rPr>
+          <w:noProof/>
+          <w:lang w:val="en-US"/>
+        </w:rPr>
+        <w:drawing>
+          <wp:inline distT="0" distB="0" distL="0" distR="0" wp14:anchorId="1C5CA351" wp14:editId="00CD4ED3">
+            <wp:extent cx="3195955" cy="2397125"/>
+            <wp:effectExtent l="0" t="0" r="4445" b="3175"/>
+            <wp:docPr id="8" name="Picture 8" descr="Chart, scatter chart&#10;&#10;Description automatically generated"/>
+            <wp:cNvGraphicFramePr>
+              <a:graphicFrameLocks xmlns:a="http://purl.oclc.org/ooxml/drawingml/main" noChangeAspect="1"/>
+            </wp:cNvGraphicFramePr>
+            <a:graphic xmlns:a="http://purl.oclc.org/ooxml/drawingml/main">
+              <a:graphicData uri="http://purl.oclc.org/ooxml/drawingml/picture">
+                <pic:pic xmlns:pic="http://purl.oclc.org/ooxml/drawingml/picture">
+                  <pic:nvPicPr>
+                    <pic:cNvPr id="8" name="Picture 8" descr="Chart, scatter chart&#10;&#10;Description automatically generated"/>
+                    <pic:cNvPicPr/>
+                  </pic:nvPicPr>
+                  <pic:blipFill>
+                    <a:blip r:embed="rId13">
+                      <a:extLst>
+                        <a:ext uri="{28A0092B-C50C-407E-A947-70E740481C1C}">
+                          <a14:useLocalDpi xmlns:a14="http://schemas.microsoft.com/office/drawing/2010/main" val="0"/>
+                        </a:ext>
+                      </a:extLst>
+                    </a:blip>
+                    <a:stretch>
+                      <a:fillRect/>
+                    </a:stretch>
+                  </pic:blipFill>
+                  <pic:spPr>
+                    <a:xfrm>
+                      <a:off x="0" y="0"/>
+                      <a:ext cx="3195955" cy="2397125"/>
+                    </a:xfrm>
+                    <a:prstGeom prst="rect">
+                      <a:avLst/>
+                    </a:prstGeom>
+                  </pic:spPr>
+                </pic:pic>
+              </a:graphicData>
+            </a:graphic>
+          </wp:inline>
+        </w:drawing>
+      </w:r>
+    </w:p>
+    <w:p>
+      <w:pPr>
+        <w:pStyle w:val="Caption"/>
+      </w:pPr>
+      <w:r>
+        <w:t xml:space="preserve">Figure </w:t>
+      </w:r>
+      <w:fldSimple w:instr=" SEQ Figure \* ARABIC ">
+        <w:r>
+          <w:rPr>
+            <w:noProof/>
+          </w:rPr>
+          <w:t>5</w:t>
+        </w:r>
+      </w:fldSimple>
+      <w:r>
+        <w:t xml:space="preserve"> - Ridge Regression Line with 22 Correlated Features</w:t>
+      </w:r>
+    </w:p>
+    <w:p>
+      <w:pPr>
+        <w:pStyle w:val="BodyText"/>
+        <w:keepNext/>
+        <w:ind w:firstLine="0pt"/>
+        <w:jc w:val="center"/>
+      </w:pPr>
+      <w:r>
+        <w:rPr>
+          <w:noProof/>
+          <w:lang w:val="en-US"/>
+        </w:rPr>
+        <w:lastRenderedPageBreak/>
+        <w:drawing>
+          <wp:inline distT="0" distB="0" distL="0" distR="0" wp14:anchorId="144E38E5" wp14:editId="45D9027E">
+            <wp:extent cx="3195955" cy="2397125"/>
+            <wp:effectExtent l="0" t="0" r="4445" b="3175"/>
+            <wp:docPr id="9" name="Picture 9" descr="Chart, line chart&#10;&#10;Description automatically generated"/>
+            <wp:cNvGraphicFramePr>
+              <a:graphicFrameLocks xmlns:a="http://purl.oclc.org/ooxml/drawingml/main" noChangeAspect="1"/>
+            </wp:cNvGraphicFramePr>
+            <a:graphic xmlns:a="http://purl.oclc.org/ooxml/drawingml/main">
+              <a:graphicData uri="http://purl.oclc.org/ooxml/drawingml/picture">
+                <pic:pic xmlns:pic="http://purl.oclc.org/ooxml/drawingml/picture">
+                  <pic:nvPicPr>
+                    <pic:cNvPr id="9" name="Picture 9" descr="Chart, line chart&#10;&#10;Description automatically generated"/>
+                    <pic:cNvPicPr/>
+                  </pic:nvPicPr>
+                  <pic:blipFill>
+                    <a:blip r:embed="rId14">
+                      <a:extLst>
+                        <a:ext uri="{28A0092B-C50C-407E-A947-70E740481C1C}">
+                          <a14:useLocalDpi xmlns:a14="http://schemas.microsoft.com/office/drawing/2010/main" val="0"/>
+                        </a:ext>
+                      </a:extLst>
+                    </a:blip>
+                    <a:stretch>
+                      <a:fillRect/>
+                    </a:stretch>
+                  </pic:blipFill>
+                  <pic:spPr>
+                    <a:xfrm>
+                      <a:off x="0" y="0"/>
+                      <a:ext cx="3195955" cy="2397125"/>
+                    </a:xfrm>
+                    <a:prstGeom prst="rect">
+                      <a:avLst/>
+                    </a:prstGeom>
+                  </pic:spPr>
+                </pic:pic>
+              </a:graphicData>
+            </a:graphic>
+          </wp:inline>
+        </w:drawing>
+      </w:r>
+    </w:p>
+    <w:p>
+      <w:pPr>
+        <w:pStyle w:val="Caption"/>
+      </w:pPr>
+      <w:r>
+        <w:t xml:space="preserve">Figure </w:t>
+      </w:r>
+      <w:fldSimple w:instr=" SEQ Figure \* ARABIC ">
+        <w:r>
+          <w:rPr>
+            <w:noProof/>
+          </w:rPr>
+          <w:t>6</w:t>
+        </w:r>
+      </w:fldSimple>
+      <w:r>
+        <w:t xml:space="preserve"> - Ridge Regression Line with 30 Correlated Features </w:t>
+      </w:r>
+    </w:p>
+    <w:p>
+      <w:pPr>
+        <w:pStyle w:val="BodyText"/>
+        <w:ind w:firstLine="0pt"/>
+        <w:rPr>
+          <w:lang w:val="en-US"/>
+        </w:rPr>
+      </w:pPr>
+      <w:r>
+        <w:rPr>
+          <w:lang w:val="en-US"/>
+        </w:rPr>
+        <w:t>As the dimensionality of the data increases, the accuracy of the classifier does to</w:t>
+      </w:r>
+      <w:r>
+        <w:rPr>
+          <w:lang w:val="en-US"/>
+        </w:rPr>
+        <w:t>o</w:t>
+      </w:r>
+      <w:r>
+        <w:rPr>
+          <w:lang w:val="en-US"/>
+        </w:rPr>
+        <w:t xml:space="preserve"> until finally converging at approximately 100% accuracy at about 30 correlated features. </w:t>
       </w:r>
     </w:p>
     <w:p>

</xml_diff>